<commit_message>
Implmented XgPixel * XgFramework
</commit_message>
<xml_diff>
--- a/XgWebPage/content/Introduction.docx
+++ b/XgWebPage/content/Introduction.docx
@@ -879,6 +879,32 @@
       </w:r>
       <w:r>
         <w:t>Return the scene object.</w:t>
+      </w:r>
+    </w:p>
+    <w:p>
+      <w:r>
+        <w:br w:type="page"/>
+      </w:r>
+    </w:p>
+    <w:p>
+      <w:pPr>
+        <w:rPr>
+          <w:b/>
+          <w:bCs/>
+        </w:rPr>
+      </w:pPr>
+      <w:r>
+        <w:rPr>
+          <w:b/>
+          <w:bCs/>
+        </w:rPr>
+        <w:lastRenderedPageBreak/>
+        <w:t>What is a Finite-State-Machine?</w:t>
+      </w:r>
+    </w:p>
+    <w:p>
+      <w:r>
+        <w:t>xxx</w:t>
       </w:r>
       <w:bookmarkStart w:id="0" w:name="_GoBack"/>
       <w:bookmarkEnd w:id="0"/>

</xml_diff>